<commit_message>
tinkering with tables/qmd formats
</commit_message>
<xml_diff>
--- a/reports/template.docx
+++ b/reports/template.docx
@@ -6,7 +6,7 @@
       <w:sdtPr>
         <w:rPr>
           <w:rFonts w:eastAsiaTheme="minorHAnsi" w:cstheme="minorBidi"/>
-          <w:b w:val="0"/>
+          <w:b/>
           <w:color w:val="auto"/>
           <w:spacing w:val="0"/>
           <w:kern w:val="2"/>
@@ -37,17 +37,22 @@
         </w:p>
         <w:p>
           <w:r>
+            <w:rPr>
+              <w:b w:val="0"/>
+            </w:rPr>
             <w:fldChar w:fldCharType="begin"/>
           </w:r>
           <w:r>
             <w:instrText xml:space="preserve"> TOC \o "1-3" \h \z \u </w:instrText>
           </w:r>
           <w:r>
+            <w:rPr>
+              <w:b w:val="0"/>
+            </w:rPr>
             <w:fldChar w:fldCharType="separate"/>
           </w:r>
           <w:r>
             <w:rPr>
-              <w:b/>
               <w:bCs/>
               <w:noProof/>
             </w:rPr>
@@ -55,7 +60,7 @@
           </w:r>
           <w:r>
             <w:rPr>
-              <w:b/>
+              <w:b w:val="0"/>
               <w:bCs/>
               <w:noProof/>
             </w:rPr>
@@ -489,9 +494,14 @@
   <w:style w:type="paragraph" w:default="1" w:styleId="Normal">
     <w:name w:val="Normal"/>
     <w:qFormat/>
-    <w:rsid w:val="005F340C"/>
+    <w:rsid w:val="00A1142E"/>
+    <w:pPr>
+      <w:spacing w:after="240"/>
+      <w:jc w:val="center"/>
+    </w:pPr>
     <w:rPr>
       <w:rFonts w:ascii="Calibri" w:hAnsi="Calibri"/>
+      <w:b/>
     </w:rPr>
   </w:style>
   <w:style w:type="paragraph" w:styleId="Heading1">
@@ -501,18 +511,15 @@
     <w:link w:val="Heading1Char"/>
     <w:uiPriority w:val="9"/>
     <w:qFormat/>
-    <w:rsid w:val="002B26E8"/>
+    <w:rsid w:val="00A1142E"/>
     <w:pPr>
       <w:keepNext/>
       <w:keepLines/>
-      <w:spacing w:before="360" w:after="80"/>
-      <w:jc w:val="center"/>
+      <w:spacing w:before="360" w:after="0"/>
       <w:outlineLvl w:val="0"/>
     </w:pPr>
     <w:rPr>
       <w:rFonts w:eastAsiaTheme="majorEastAsia" w:cstheme="majorBidi"/>
-      <w:b/>
-      <w:sz w:val="28"/>
       <w:szCs w:val="40"/>
     </w:rPr>
   </w:style>
@@ -524,16 +531,16 @@
     <w:uiPriority w:val="9"/>
     <w:unhideWhenUsed/>
     <w:qFormat/>
-    <w:rsid w:val="00286E55"/>
+    <w:rsid w:val="0004134D"/>
     <w:pPr>
       <w:keepNext/>
       <w:keepLines/>
-      <w:spacing w:before="600" w:after="120"/>
+      <w:spacing w:before="120" w:after="120"/>
       <w:outlineLvl w:val="1"/>
     </w:pPr>
     <w:rPr>
       <w:rFonts w:eastAsiaTheme="majorEastAsia" w:cstheme="majorBidi"/>
-      <w:b/>
+      <w:b w:val="0"/>
       <w:szCs w:val="32"/>
     </w:rPr>
   </w:style>
@@ -550,13 +557,12 @@
     <w:pPr>
       <w:keepNext/>
       <w:keepLines/>
-      <w:spacing w:before="160" w:after="80"/>
+      <w:spacing w:before="160"/>
       <w:outlineLvl w:val="2"/>
     </w:pPr>
     <w:rPr>
       <w:rFonts w:eastAsiaTheme="majorEastAsia" w:cstheme="majorBidi"/>
       <w:color w:val="0F4761" w:themeColor="accent1" w:themeShade="BF"/>
-      <w:sz w:val="28"/>
       <w:szCs w:val="28"/>
     </w:rPr>
   </w:style>
@@ -617,7 +623,7 @@
     <w:pPr>
       <w:keepNext/>
       <w:keepLines/>
-      <w:spacing w:before="40" w:after="0"/>
+      <w:spacing w:before="40"/>
       <w:outlineLvl w:val="5"/>
     </w:pPr>
     <w:rPr>
@@ -640,7 +646,7 @@
     <w:pPr>
       <w:keepNext/>
       <w:keepLines/>
-      <w:spacing w:before="40" w:after="0"/>
+      <w:spacing w:before="40"/>
       <w:outlineLvl w:val="6"/>
     </w:pPr>
     <w:rPr>
@@ -661,7 +667,6 @@
     <w:pPr>
       <w:keepNext/>
       <w:keepLines/>
-      <w:spacing w:after="0"/>
       <w:outlineLvl w:val="7"/>
     </w:pPr>
     <w:rPr>
@@ -684,7 +689,6 @@
     <w:pPr>
       <w:keepNext/>
       <w:keepLines/>
-      <w:spacing w:after="0"/>
       <w:outlineLvl w:val="8"/>
     </w:pPr>
     <w:rPr>
@@ -724,23 +728,23 @@
     <w:basedOn w:val="DefaultParagraphFont"/>
     <w:link w:val="Heading1"/>
     <w:uiPriority w:val="9"/>
-    <w:rsid w:val="002B26E8"/>
+    <w:rsid w:val="00A1142E"/>
+    <w:rPr>
+      <w:rFonts w:ascii="Calibri" w:eastAsiaTheme="majorEastAsia" w:hAnsi="Calibri" w:cstheme="majorBidi"/>
+      <w:b/>
+      <w:szCs w:val="40"/>
+    </w:rPr>
+  </w:style>
+  <w:style w:type="character" w:customStyle="1" w:styleId="Heading2Char">
+    <w:name w:val="Heading 2 Char"/>
+    <w:basedOn w:val="DefaultParagraphFont"/>
+    <w:link w:val="Heading2"/>
+    <w:uiPriority w:val="9"/>
+    <w:rsid w:val="0004134D"/>
     <w:rPr>
       <w:rFonts w:ascii="Calibri" w:eastAsiaTheme="majorEastAsia" w:hAnsi="Calibri" w:cstheme="majorBidi"/>
       <w:b/>
       <w:sz w:val="28"/>
-      <w:szCs w:val="40"/>
-    </w:rPr>
-  </w:style>
-  <w:style w:type="character" w:customStyle="1" w:styleId="Heading2Char">
-    <w:name w:val="Heading 2 Char"/>
-    <w:basedOn w:val="DefaultParagraphFont"/>
-    <w:link w:val="Heading2"/>
-    <w:uiPriority w:val="9"/>
-    <w:rsid w:val="00286E55"/>
-    <w:rPr>
-      <w:rFonts w:ascii="Calibri" w:eastAsiaTheme="majorEastAsia" w:hAnsi="Calibri" w:cstheme="majorBidi"/>
-      <w:b/>
       <w:szCs w:val="32"/>
     </w:rPr>
   </w:style>
@@ -845,7 +849,7 @@
     <w:qFormat/>
     <w:rsid w:val="005F340C"/>
     <w:pPr>
-      <w:spacing w:after="80" w:line="240" w:lineRule="auto"/>
+      <w:spacing w:line="240" w:lineRule="auto"/>
       <w:contextualSpacing/>
     </w:pPr>
     <w:rPr>
@@ -887,7 +891,6 @@
       <w:rFonts w:eastAsiaTheme="majorEastAsia" w:cstheme="majorBidi"/>
       <w:color w:val="595959" w:themeColor="text1" w:themeTint="A6"/>
       <w:spacing w:val="15"/>
-      <w:sz w:val="28"/>
       <w:szCs w:val="28"/>
     </w:rPr>
   </w:style>
@@ -915,7 +918,6 @@
     <w:rsid w:val="005F340C"/>
     <w:pPr>
       <w:spacing w:before="160"/>
-      <w:jc w:val="center"/>
     </w:pPr>
     <w:rPr>
       <w:i/>
@@ -973,7 +975,6 @@
       </w:pBdr>
       <w:spacing w:before="360" w:after="360"/>
       <w:ind w:left="864" w:right="864"/>
-      <w:jc w:val="center"/>
     </w:pPr>
     <w:rPr>
       <w:i/>
@@ -1020,7 +1021,7 @@
     </w:pPr>
     <w:rPr>
       <w:rFonts w:ascii="Calibri" w:hAnsi="Calibri"/>
-      <w:b/>
+      <w:b w:val="0"/>
       <w:color w:val="000000" w:themeColor="text1"/>
       <w:kern w:val="0"/>
       <w:sz w:val="28"/>

</xml_diff>

<commit_message>
misc. work done on 08/08
</commit_message>
<xml_diff>
--- a/reports/template.docx
+++ b/reports/template.docx
@@ -4,17 +4,7 @@
   <w:body>
     <w:sdt>
       <w:sdtPr>
-        <w:rPr>
-          <w:rFonts w:eastAsiaTheme="minorHAnsi" w:cstheme="minorBidi"/>
-          <w:b/>
-          <w:color w:val="auto"/>
-          <w:spacing w:val="0"/>
-          <w:kern w:val="2"/>
-          <w:sz w:val="24"/>
-          <w:szCs w:val="24"/>
-          <w14:ligatures w14:val="standardContextual"/>
-        </w:rPr>
-        <w:id w:val="1942256379"/>
+        <w:id w:val="1598055388"/>
         <w:docPartObj>
           <w:docPartGallery w:val="Table of Contents"/>
           <w:docPartUnique/>
@@ -23,6 +13,7 @@
       <w:sdtEndPr>
         <w:rPr>
           <w:bCs/>
+          <w:caps w:val="0"/>
           <w:noProof/>
         </w:rPr>
       </w:sdtEndPr>
@@ -37,22 +28,17 @@
         </w:p>
         <w:p>
           <w:r>
-            <w:rPr>
-              <w:b w:val="0"/>
-            </w:rPr>
             <w:fldChar w:fldCharType="begin"/>
           </w:r>
           <w:r>
             <w:instrText xml:space="preserve"> TOC \o "1-3" \h \z \u </w:instrText>
           </w:r>
           <w:r>
-            <w:rPr>
-              <w:b w:val="0"/>
-            </w:rPr>
             <w:fldChar w:fldCharType="separate"/>
           </w:r>
           <w:r>
             <w:rPr>
+              <w:b w:val="0"/>
               <w:bCs/>
               <w:noProof/>
             </w:rPr>
@@ -60,7 +46,6 @@
           </w:r>
           <w:r>
             <w:rPr>
-              <w:b w:val="0"/>
               <w:bCs/>
               <w:noProof/>
             </w:rPr>
@@ -1010,41 +995,161 @@
   </w:style>
   <w:style w:type="paragraph" w:styleId="TOCHeading">
     <w:name w:val="TOC Heading"/>
-    <w:basedOn w:val="Title"/>
-    <w:next w:val="Normal"/>
+    <w:basedOn w:val="Normal"/>
+    <w:next w:val="Normal"/>
+    <w:link w:val="TOCHeadingChar"/>
     <w:uiPriority w:val="39"/>
     <w:unhideWhenUsed/>
     <w:qFormat/>
-    <w:rsid w:val="00A50CA7"/>
-    <w:pPr>
-      <w:spacing w:before="240" w:after="0" w:line="259" w:lineRule="auto"/>
-    </w:pPr>
+    <w:rsid w:val="00DE0127"/>
+    <w:pPr>
+      <w:spacing w:before="240" w:line="259" w:lineRule="auto"/>
+      <w:jc w:val="left"/>
+    </w:pPr>
+    <w:rPr>
+      <w:caps/>
+    </w:rPr>
+  </w:style>
+  <w:style w:type="paragraph" w:customStyle="1" w:styleId="PageBreak">
+    <w:name w:val="PageBreak"/>
+    <w:basedOn w:val="Normal"/>
+    <w:link w:val="PageBreakChar"/>
+    <w:rsid w:val="00AE21D5"/>
+    <w:pPr>
+      <w:pageBreakBefore/>
+    </w:pPr>
+  </w:style>
+  <w:style w:type="character" w:customStyle="1" w:styleId="PageBreakChar">
+    <w:name w:val="PageBreak Char"/>
+    <w:basedOn w:val="DefaultParagraphFont"/>
+    <w:link w:val="PageBreak"/>
+    <w:rsid w:val="00AE21D5"/>
     <w:rPr>
       <w:rFonts w:ascii="Calibri" w:hAnsi="Calibri"/>
+    </w:rPr>
+  </w:style>
+  <w:style w:type="paragraph" w:styleId="TOC2">
+    <w:name w:val="toc 2"/>
+    <w:basedOn w:val="Normal"/>
+    <w:next w:val="Normal"/>
+    <w:autoRedefine/>
+    <w:uiPriority w:val="39"/>
+    <w:unhideWhenUsed/>
+    <w:rsid w:val="00E36D46"/>
+    <w:pPr>
+      <w:spacing w:after="100" w:line="259" w:lineRule="auto"/>
+      <w:ind w:left="220"/>
+      <w:jc w:val="left"/>
+    </w:pPr>
+    <w:rPr>
+      <w:rFonts w:asciiTheme="minorHAnsi" w:eastAsiaTheme="minorEastAsia" w:hAnsiTheme="minorHAnsi" w:cs="Times New Roman"/>
       <w:b w:val="0"/>
+      <w:kern w:val="0"/>
+      <w:sz w:val="22"/>
+      <w:szCs w:val="22"/>
+      <w14:ligatures w14:val="none"/>
+    </w:rPr>
+  </w:style>
+  <w:style w:type="paragraph" w:styleId="TOC1">
+    <w:name w:val="toc 1"/>
+    <w:basedOn w:val="Normal"/>
+    <w:next w:val="Normal"/>
+    <w:autoRedefine/>
+    <w:uiPriority w:val="39"/>
+    <w:unhideWhenUsed/>
+    <w:rsid w:val="00E36D46"/>
+    <w:pPr>
+      <w:spacing w:after="100" w:line="259" w:lineRule="auto"/>
+      <w:jc w:val="left"/>
+    </w:pPr>
+    <w:rPr>
+      <w:rFonts w:asciiTheme="minorHAnsi" w:eastAsiaTheme="minorEastAsia" w:hAnsiTheme="minorHAnsi" w:cs="Times New Roman"/>
+      <w:b w:val="0"/>
+      <w:kern w:val="0"/>
+      <w:sz w:val="22"/>
+      <w:szCs w:val="22"/>
+      <w14:ligatures w14:val="none"/>
+    </w:rPr>
+  </w:style>
+  <w:style w:type="paragraph" w:styleId="TOC3">
+    <w:name w:val="toc 3"/>
+    <w:basedOn w:val="Normal"/>
+    <w:next w:val="Normal"/>
+    <w:autoRedefine/>
+    <w:uiPriority w:val="39"/>
+    <w:unhideWhenUsed/>
+    <w:rsid w:val="00E36D46"/>
+    <w:pPr>
+      <w:spacing w:after="100" w:line="259" w:lineRule="auto"/>
+      <w:ind w:left="440"/>
+      <w:jc w:val="left"/>
+    </w:pPr>
+    <w:rPr>
+      <w:rFonts w:asciiTheme="minorHAnsi" w:eastAsiaTheme="minorEastAsia" w:hAnsiTheme="minorHAnsi" w:cs="Times New Roman"/>
+      <w:b w:val="0"/>
+      <w:kern w:val="0"/>
+      <w:sz w:val="22"/>
+      <w:szCs w:val="22"/>
+      <w14:ligatures w14:val="none"/>
+    </w:rPr>
+  </w:style>
+  <w:style w:type="character" w:styleId="BookTitle">
+    <w:name w:val="Book Title"/>
+    <w:basedOn w:val="DefaultParagraphFont"/>
+    <w:uiPriority w:val="33"/>
+    <w:qFormat/>
+    <w:rsid w:val="00E36D46"/>
+    <w:rPr>
+      <w:b/>
+      <w:bCs/>
+      <w:i/>
+      <w:iCs/>
+      <w:spacing w:val="5"/>
+    </w:rPr>
+  </w:style>
+  <w:style w:type="paragraph" w:customStyle="1" w:styleId="toc">
+    <w:name w:val="toc"/>
+    <w:basedOn w:val="TOCHeading"/>
+    <w:link w:val="tocChar"/>
+    <w:qFormat/>
+    <w:rsid w:val="00653497"/>
+    <w:rPr>
+      <w:rFonts w:ascii="Arial" w:hAnsi="Arial" w:cs="Arial"/>
+      <w:b w:val="0"/>
+      <w:caps w:val="0"/>
+    </w:rPr>
+  </w:style>
+  <w:style w:type="character" w:customStyle="1" w:styleId="TOCHeadingChar">
+    <w:name w:val="TOC Heading Char"/>
+    <w:basedOn w:val="TitleChar"/>
+    <w:link w:val="TOCHeading"/>
+    <w:uiPriority w:val="39"/>
+    <w:rsid w:val="00DE0127"/>
+    <w:rPr>
+      <w:rFonts w:ascii="Calibri" w:eastAsiaTheme="majorEastAsia" w:hAnsi="Calibri" w:cstheme="majorBidi"/>
+      <w:b/>
+      <w:caps/>
+      <w:spacing w:val="-10"/>
+      <w:kern w:val="28"/>
+      <w:sz w:val="56"/>
+      <w:szCs w:val="56"/>
+    </w:rPr>
+  </w:style>
+  <w:style w:type="character" w:customStyle="1" w:styleId="tocChar">
+    <w:name w:val="toc Char"/>
+    <w:basedOn w:val="TOCHeadingChar"/>
+    <w:link w:val="toc"/>
+    <w:rsid w:val="00653497"/>
+    <w:rPr>
+      <w:rFonts w:ascii="Arial" w:eastAsiaTheme="majorEastAsia" w:hAnsi="Arial" w:cs="Arial"/>
+      <w:b w:val="0"/>
+      <w:caps w:val="0"/>
       <w:color w:val="000000" w:themeColor="text1"/>
+      <w:spacing w:val="-10"/>
       <w:kern w:val="0"/>
       <w:sz w:val="28"/>
       <w:szCs w:val="32"/>
       <w14:ligatures w14:val="none"/>
-    </w:rPr>
-  </w:style>
-  <w:style w:type="paragraph" w:customStyle="1" w:styleId="PageBreak">
-    <w:name w:val="PageBreak"/>
-    <w:basedOn w:val="Normal"/>
-    <w:link w:val="PageBreakChar"/>
-    <w:rsid w:val="00AE21D5"/>
-    <w:pPr>
-      <w:pageBreakBefore/>
-    </w:pPr>
-  </w:style>
-  <w:style w:type="character" w:customStyle="1" w:styleId="PageBreakChar">
-    <w:name w:val="PageBreak Char"/>
-    <w:basedOn w:val="DefaultParagraphFont"/>
-    <w:link w:val="PageBreak"/>
-    <w:rsid w:val="00AE21D5"/>
-    <w:rPr>
-      <w:rFonts w:ascii="Calibri" w:hAnsi="Calibri"/>
     </w:rPr>
   </w:style>
 </w:styles>

</xml_diff>

<commit_message>
adding to baseline table and continuing to modify table 8
</commit_message>
<xml_diff>
--- a/reports/template.docx
+++ b/reports/template.docx
@@ -815,6 +815,13 @@
       </w:rPr>
       <w:t>TWIST-EFS</w:t>
     </w:r>
+    <w:r>
+      <w:rPr>
+        <w:b w:val="0"/>
+        <w:bCs/>
+      </w:rPr>
+      <w:t xml:space="preserve"> (2024-13)</w:t>
+    </w:r>
   </w:p>
   <w:p>
     <w:pPr>

</xml_diff>